<commit_message>
VML import: fix height of textboxes when border distance is non-zero
The VML concept is that the height / width of a textbox is absolute, and
border distances only affect the position of the shape text, not the
size of it. OTOH, when we set the Text*Distance UNO properties on a
textbox, the size may change. Make sure that during VML import setting
those properties doesn't change the size.

Change-Id: I53b328b66572fc05027be344869bc1a78d855558
</commit_message>
<xml_diff>
--- a/sw/qa/extras/ooxmlimport/data/groupshape-child-rotation.docx
+++ b/sw/qa/extras/ooxmlimport/data/groupshape-child-rotation.docx
@@ -56,6 +56,21 @@
                 </w:txbxContent>
               </v:textbox>
             </v:rect>
+            <v:shapetype id="_x0000_t202" coordsize="21600,21600" o:spt="202" path="m,l,21600r21600,l21600,xe">
+              <v:stroke joinstyle="miter"/>
+              <v:path gradientshapeok="t" o:connecttype="rect"/>
+            </v:shapetype>
+            <v:shape id="_x0000_s1034" type="#_x0000_t202" style="position:absolute;left:2956;top:0;width:2057;height:345" stroked="f">
+              <v:textbox>
+                <w:txbxContent>
+                  <w:p>
+                    <w:r>
+                      <w:t>Second shape</w:t>
+                    </w:r>
+                  </w:p>
+                </w:txbxContent>
+              </v:textbox>
+            </v:shape>
             <w10:wrap type="none"/>
           </v:group>
         </w:pict>

</xml_diff>

<commit_message>
VML import: handle shape with text inside groupshape as TextShape
This matches the behavior of the WW8 import and gives us the required
text wrapping when the shape text doesn't fit in a single line.

Change-Id: I32a13516503620344d313593834be29a3dc9f726
</commit_message>
<xml_diff>
--- a/sw/qa/extras/ooxmlimport/data/groupshape-child-rotation.docx
+++ b/sw/qa/extras/ooxmlimport/data/groupshape-child-rotation.docx
@@ -71,6 +71,30 @@
                 </w:txbxContent>
               </v:textbox>
             </v:shape>
+            <v:rect id="_x0000_s1042" style="position:absolute;left:6823;top:1412;width:2094;height:495">
+              <v:textbox>
+                <w:txbxContent>
+                  <w:p>
+                    <w:pPr>
+                      <w:jc w:val="center"/>
+                      <w:rPr>
+                        <w:rFonts w:ascii="Arial" w:hAnsi="Arial" w:cs="Arial"/>
+                        <w:sz w:val="16"/>
+                        <w:szCs w:val="16"/>
+                      </w:rPr>
+                    </w:pPr>
+                    <w:r>
+                      <w:rPr>
+                        <w:rFonts w:ascii="Arial" w:hAnsi="Arial" w:cs="Arial"/>
+                        <w:sz w:val="16"/>
+                        <w:szCs w:val="16"/>
+                      </w:rPr>
+                      <w:t>Third shape with automatically wrapped text.</w:t>
+                    </w:r>
+                  </w:p>
+                </w:txbxContent>
+              </v:textbox>
+            </v:rect>
             <w10:wrap type="none"/>
           </v:group>
         </w:pict>

</xml_diff>